<commit_message>
updating readme and meeting minutes
</commit_message>
<xml_diff>
--- a/Meeting Minutes Master file.docx
+++ b/Meeting Minutes Master file.docx
@@ -290,54 +290,6 @@
     </w:p>
     <w:p>
       <w:r>
-        <w:rPr>
-          <w:noProof/>
-        </w:rPr>
-        <w:drawing>
-          <wp:inline distT="0" distB="0" distL="0" distR="0" wp14:anchorId="6A36056E" wp14:editId="1CDC4FF4">
-            <wp:extent cx="5943600" cy="929640"/>
-            <wp:effectExtent l="0" t="0" r="0" b="0"/>
-            <wp:docPr id="1" name="Picture 1" descr="Graphical user interface, application&#10;&#10;Description automatically generated"/>
-            <wp:cNvGraphicFramePr>
-              <a:graphicFrameLocks xmlns:a="http://schemas.openxmlformats.org/drawingml/2006/main" noChangeAspect="1"/>
-            </wp:cNvGraphicFramePr>
-            <a:graphic xmlns:a="http://schemas.openxmlformats.org/drawingml/2006/main">
-              <a:graphicData uri="http://schemas.openxmlformats.org/drawingml/2006/picture">
-                <pic:pic xmlns:pic="http://schemas.openxmlformats.org/drawingml/2006/picture">
-                  <pic:nvPicPr>
-                    <pic:cNvPr id="1" name="Screen Shot 2023-01-31 at 17.56.51.png"/>
-                    <pic:cNvPicPr/>
-                  </pic:nvPicPr>
-                  <pic:blipFill>
-                    <a:blip r:embed="rId4">
-                      <a:extLst>
-                        <a:ext uri="{28A0092B-C50C-407E-A947-70E740481C1C}">
-                          <a14:useLocalDpi xmlns:a14="http://schemas.microsoft.com/office/drawing/2010/main" val="0"/>
-                        </a:ext>
-                      </a:extLst>
-                    </a:blip>
-                    <a:stretch>
-                      <a:fillRect/>
-                    </a:stretch>
-                  </pic:blipFill>
-                  <pic:spPr>
-                    <a:xfrm>
-                      <a:off x="0" y="0"/>
-                      <a:ext cx="5943600" cy="929640"/>
-                    </a:xfrm>
-                    <a:prstGeom prst="rect">
-                      <a:avLst/>
-                    </a:prstGeom>
-                  </pic:spPr>
-                </pic:pic>
-              </a:graphicData>
-            </a:graphic>
-          </wp:inline>
-        </w:drawing>
-      </w:r>
-    </w:p>
-    <w:p>
-      <w:r>
         <w:t>6:05 creating virtual device to test code</w:t>
       </w:r>
     </w:p>
@@ -355,21 +307,10 @@
     </w:p>
     <w:p/>
     <w:p/>
-    <w:p/>
-    <w:p/>
-    <w:p/>
-    <w:p/>
-    <w:p/>
-    <w:p/>
-    <w:p/>
-    <w:p/>
-    <w:p/>
-    <w:p/>
-    <w:p/>
-    <w:p/>
-    <w:p/>
-    <w:p/>
-    <w:p>
+    <w:p>
+      <w:r>
+        <w:t xml:space="preserve">Meeting Minutes </w:t>
+      </w:r>
       <w:r>
         <w:t>2/7</w:t>
       </w:r>
@@ -545,6 +486,62 @@
       </w:r>
     </w:p>
     <w:p/>
+    <w:p>
+      <w:r>
+        <w:t>Everyone was present.</w:t>
+      </w:r>
+    </w:p>
+    <w:p/>
+    <w:p/>
+    <w:p/>
+    <w:p/>
+    <w:p/>
+    <w:p>
+      <w:r>
+        <w:lastRenderedPageBreak/>
+        <w:t>Meeting minutes 2/19/2023</w:t>
+      </w:r>
+    </w:p>
+    <w:p/>
+    <w:p>
+      <w:r>
+        <w:t>Hadi Absent</w:t>
+      </w:r>
+    </w:p>
+    <w:p/>
+    <w:p>
+      <w:r>
+        <w:t>4:00pm Meeting Started</w:t>
+      </w:r>
+    </w:p>
+    <w:p>
+      <w:r>
+        <w:t>4:05 Brent showed others how to run the program with the database implementation</w:t>
+      </w:r>
+    </w:p>
+    <w:p>
+      <w:r>
+        <w:t>4:10 Showing what each of us has worked on thus far</w:t>
+      </w:r>
+    </w:p>
+    <w:p>
+      <w:r>
+        <w:t>4:15 Some individual work</w:t>
+      </w:r>
+    </w:p>
+    <w:p>
+      <w:r>
+        <w:t>4</w:t>
+      </w:r>
+      <w:r>
+        <w:t>:45 Working at implementing code. Login page going straight to profile personalization now works.</w:t>
+      </w:r>
+    </w:p>
+    <w:p>
+      <w:r>
+        <w:t>4:46 Working at bug fixing and implementation of matching page</w:t>
+      </w:r>
+    </w:p>
     <w:sectPr>
       <w:pgSz w:w="12240" w:h="15840"/>
       <w:pgMar w:top="1440" w:right="1440" w:bottom="1440" w:left="1440" w:header="720" w:footer="720" w:gutter="0"/>

</xml_diff>